<commit_message>
Several minor changes, as per team meeting
Mostly to get all in sync with MSVS2022.
</commit_message>
<xml_diff>
--- a/Chap/Prog01/Prog01.docx
+++ b/Chap/Prog01/Prog01.docx
@@ -346,7 +346,7 @@
       <w:r>
         <w:fldChar w:fldCharType="separate"/>
       </w:r>
-      <w:hyperlink w:anchor="_Toc517260483" w:history="1">
+      <w:hyperlink w:anchor="_Toc111979471" w:history="1">
         <w:r>
           <w:rPr>
             <w:rStyle w:val="Hyperlink"/>
@@ -373,7 +373,7 @@
             <w:noProof/>
             <w:webHidden/>
           </w:rPr>
-          <w:instrText xml:space="preserve"> PAGEREF _Toc517260483 \h </w:instrText>
+          <w:instrText xml:space="preserve"> PAGEREF _Toc111979471 \h </w:instrText>
         </w:r>
         <w:r>
           <w:rPr>
@@ -421,7 +421,7 @@
           <w:lang w:val="da-DK" w:eastAsia="da-DK"/>
         </w:rPr>
       </w:pPr>
-      <w:hyperlink w:anchor="_Toc517260484" w:history="1">
+      <w:hyperlink w:anchor="_Toc111979472" w:history="1">
         <w:r>
           <w:rPr>
             <w:rStyle w:val="Hyperlink"/>
@@ -448,7 +448,7 @@
             <w:noProof/>
             <w:webHidden/>
           </w:rPr>
-          <w:instrText xml:space="preserve"> PAGEREF _Toc517260484 \h </w:instrText>
+          <w:instrText xml:space="preserve"> PAGEREF _Toc111979472 \h </w:instrText>
         </w:r>
         <w:r>
           <w:rPr>
@@ -496,7 +496,7 @@
           <w:lang w:val="da-DK" w:eastAsia="da-DK"/>
         </w:rPr>
       </w:pPr>
-      <w:hyperlink w:anchor="_Toc517260485" w:history="1">
+      <w:hyperlink w:anchor="_Toc111979473" w:history="1">
         <w:r>
           <w:rPr>
             <w:rStyle w:val="Hyperlink"/>
@@ -523,7 +523,7 @@
             <w:noProof/>
             <w:webHidden/>
           </w:rPr>
-          <w:instrText xml:space="preserve"> PAGEREF _Toc517260485 \h </w:instrText>
+          <w:instrText xml:space="preserve"> PAGEREF _Toc111979473 \h </w:instrText>
         </w:r>
         <w:r>
           <w:rPr>
@@ -571,7 +571,7 @@
           <w:lang w:val="da-DK" w:eastAsia="da-DK"/>
         </w:rPr>
       </w:pPr>
-      <w:hyperlink w:anchor="_Toc517260486" w:history="1">
+      <w:hyperlink w:anchor="_Toc111979474" w:history="1">
         <w:r>
           <w:rPr>
             <w:rStyle w:val="Hyperlink"/>
@@ -598,7 +598,7 @@
             <w:noProof/>
             <w:webHidden/>
           </w:rPr>
-          <w:instrText xml:space="preserve"> PAGEREF _Toc517260486 \h </w:instrText>
+          <w:instrText xml:space="preserve"> PAGEREF _Toc111979474 \h </w:instrText>
         </w:r>
         <w:r>
           <w:rPr>
@@ -646,7 +646,7 @@
           <w:lang w:val="da-DK" w:eastAsia="da-DK"/>
         </w:rPr>
       </w:pPr>
-      <w:hyperlink w:anchor="_Toc517260487" w:history="1">
+      <w:hyperlink w:anchor="_Toc111979475" w:history="1">
         <w:r>
           <w:rPr>
             <w:rStyle w:val="Hyperlink"/>
@@ -673,7 +673,7 @@
             <w:noProof/>
             <w:webHidden/>
           </w:rPr>
-          <w:instrText xml:space="preserve"> PAGEREF _Toc517260487 \h </w:instrText>
+          <w:instrText xml:space="preserve"> PAGEREF _Toc111979475 \h </w:instrText>
         </w:r>
         <w:r>
           <w:rPr>
@@ -721,7 +721,7 @@
           <w:lang w:val="da-DK" w:eastAsia="da-DK"/>
         </w:rPr>
       </w:pPr>
-      <w:hyperlink w:anchor="_Toc517260488" w:history="1">
+      <w:hyperlink w:anchor="_Toc111979476" w:history="1">
         <w:r>
           <w:rPr>
             <w:rStyle w:val="Hyperlink"/>
@@ -748,7 +748,7 @@
             <w:noProof/>
             <w:webHidden/>
           </w:rPr>
-          <w:instrText xml:space="preserve"> PAGEREF _Toc517260488 \h </w:instrText>
+          <w:instrText xml:space="preserve"> PAGEREF _Toc111979476 \h </w:instrText>
         </w:r>
         <w:r>
           <w:rPr>
@@ -796,7 +796,7 @@
           <w:lang w:val="da-DK" w:eastAsia="da-DK"/>
         </w:rPr>
       </w:pPr>
-      <w:hyperlink w:anchor="_Toc517260489" w:history="1">
+      <w:hyperlink w:anchor="_Toc111979477" w:history="1">
         <w:r>
           <w:rPr>
             <w:rStyle w:val="Hyperlink"/>
@@ -823,7 +823,7 @@
             <w:noProof/>
             <w:webHidden/>
           </w:rPr>
-          <w:instrText xml:space="preserve"> PAGEREF _Toc517260489 \h </w:instrText>
+          <w:instrText xml:space="preserve"> PAGEREF _Toc111979477 \h </w:instrText>
         </w:r>
         <w:r>
           <w:rPr>
@@ -871,7 +871,7 @@
           <w:lang w:val="da-DK" w:eastAsia="da-DK"/>
         </w:rPr>
       </w:pPr>
-      <w:hyperlink w:anchor="_Toc517260490" w:history="1">
+      <w:hyperlink w:anchor="_Toc111979478" w:history="1">
         <w:r>
           <w:rPr>
             <w:rStyle w:val="Hyperlink"/>
@@ -898,7 +898,7 @@
             <w:noProof/>
             <w:webHidden/>
           </w:rPr>
-          <w:instrText xml:space="preserve"> PAGEREF _Toc517260490 \h </w:instrText>
+          <w:instrText xml:space="preserve"> PAGEREF _Toc111979478 \h </w:instrText>
         </w:r>
         <w:r>
           <w:rPr>
@@ -946,7 +946,7 @@
           <w:lang w:val="da-DK" w:eastAsia="da-DK"/>
         </w:rPr>
       </w:pPr>
-      <w:hyperlink w:anchor="_Toc517260491" w:history="1">
+      <w:hyperlink w:anchor="_Toc111979479" w:history="1">
         <w:r>
           <w:rPr>
             <w:rStyle w:val="Hyperlink"/>
@@ -973,7 +973,7 @@
             <w:noProof/>
             <w:webHidden/>
           </w:rPr>
-          <w:instrText xml:space="preserve"> PAGEREF _Toc517260491 \h </w:instrText>
+          <w:instrText xml:space="preserve"> PAGEREF _Toc111979479 \h </w:instrText>
         </w:r>
         <w:r>
           <w:rPr>
@@ -1021,7 +1021,7 @@
           <w:lang w:val="da-DK" w:eastAsia="da-DK"/>
         </w:rPr>
       </w:pPr>
-      <w:hyperlink w:anchor="_Toc517260492" w:history="1">
+      <w:hyperlink w:anchor="_Toc111979480" w:history="1">
         <w:r>
           <w:rPr>
             <w:rStyle w:val="Hyperlink"/>
@@ -1048,7 +1048,7 @@
             <w:noProof/>
             <w:webHidden/>
           </w:rPr>
-          <w:instrText xml:space="preserve"> PAGEREF _Toc517260492 \h </w:instrText>
+          <w:instrText xml:space="preserve"> PAGEREF _Toc111979480 \h </w:instrText>
         </w:r>
         <w:r>
           <w:rPr>
@@ -1090,7 +1090,7 @@
           <w:lang w:val="da-DK" w:eastAsia="da-DK"/>
         </w:rPr>
       </w:pPr>
-      <w:hyperlink w:anchor="_Toc517260493" w:history="1">
+      <w:hyperlink w:anchor="_Toc111979481" w:history="1">
         <w:r>
           <w:rPr>
             <w:rStyle w:val="Hyperlink"/>
@@ -1114,7 +1114,7 @@
           <w:rPr>
             <w:webHidden/>
           </w:rPr>
-          <w:instrText xml:space="preserve"> PAGEREF _Toc517260493 \h </w:instrText>
+          <w:instrText xml:space="preserve"> PAGEREF _Toc111979481 \h </w:instrText>
         </w:r>
         <w:r>
           <w:rPr>
@@ -1152,7 +1152,7 @@
           <w:lang w:val="da-DK" w:eastAsia="da-DK"/>
         </w:rPr>
       </w:pPr>
-      <w:hyperlink w:anchor="_Toc517260494" w:history="1">
+      <w:hyperlink w:anchor="_Toc111979482" w:history="1">
         <w:r>
           <w:rPr>
             <w:rStyle w:val="Hyperlink"/>
@@ -1176,7 +1176,7 @@
           <w:rPr>
             <w:webHidden/>
           </w:rPr>
-          <w:instrText xml:space="preserve"> PAGEREF _Toc517260494 \h </w:instrText>
+          <w:instrText xml:space="preserve"> PAGEREF _Toc111979482 \h </w:instrText>
         </w:r>
         <w:r>
           <w:rPr>
@@ -1214,7 +1214,7 @@
           <w:lang w:val="da-DK" w:eastAsia="da-DK"/>
         </w:rPr>
       </w:pPr>
-      <w:hyperlink w:anchor="_Toc517260495" w:history="1">
+      <w:hyperlink w:anchor="_Toc111979483" w:history="1">
         <w:r>
           <w:rPr>
             <w:rStyle w:val="Hyperlink"/>
@@ -1238,7 +1238,7 @@
           <w:rPr>
             <w:webHidden/>
           </w:rPr>
-          <w:instrText xml:space="preserve"> PAGEREF _Toc517260495 \h </w:instrText>
+          <w:instrText xml:space="preserve"> PAGEREF _Toc111979483 \h </w:instrText>
         </w:r>
         <w:r>
           <w:rPr>
@@ -1276,7 +1276,7 @@
           <w:lang w:val="da-DK" w:eastAsia="da-DK"/>
         </w:rPr>
       </w:pPr>
-      <w:hyperlink w:anchor="_Toc517260496" w:history="1">
+      <w:hyperlink w:anchor="_Toc111979484" w:history="1">
         <w:r>
           <w:rPr>
             <w:rStyle w:val="Hyperlink"/>
@@ -1300,7 +1300,7 @@
           <w:rPr>
             <w:webHidden/>
           </w:rPr>
-          <w:instrText xml:space="preserve"> PAGEREF _Toc517260496 \h </w:instrText>
+          <w:instrText xml:space="preserve"> PAGEREF _Toc111979484 \h </w:instrText>
         </w:r>
         <w:r>
           <w:rPr>
@@ -1340,7 +1340,7 @@
         <w:pStyle w:val="Overskrift1"/>
         <w:ind w:left="0"/>
       </w:pPr>
-      <w:bookmarkStart w:id="1" w:name="_Toc517260483"/>
+      <w:bookmarkStart w:id="1" w:name="_Toc111979471"/>
       <w:r>
         <w:lastRenderedPageBreak/>
         <w:t>Introduction</w:t>
@@ -1776,7 +1776,7 @@
         <w:pStyle w:val="Overskrift1"/>
         <w:ind w:left="0"/>
       </w:pPr>
-      <w:bookmarkStart w:id="2" w:name="_Toc517260484"/>
+      <w:bookmarkStart w:id="2" w:name="_Toc111979472"/>
       <w:r>
         <w:lastRenderedPageBreak/>
         <w:t>Data Types</w:t>
@@ -2907,7 +2907,7 @@
         <w:ind w:left="0"/>
       </w:pPr>
       <w:bookmarkStart w:id="3" w:name="_Toc510548824"/>
-      <w:bookmarkStart w:id="4" w:name="_Toc517260485"/>
+      <w:bookmarkStart w:id="4" w:name="_Toc111979473"/>
       <w:r>
         <w:lastRenderedPageBreak/>
         <w:t>Variables</w:t>
@@ -3454,7 +3454,21 @@
           <w:sz w:val="28"/>
           <w:szCs w:val="28"/>
         </w:rPr>
-        <w:t>Finally, it is considered good practice to initialise – i.e. assign an initial value – to a variable as part of the declaration statement, like this:</w:t>
+        <w:t xml:space="preserve">Finally, it is considered good practice to </w:t>
+      </w:r>
+      <w:r>
+        <w:rPr>
+          <w:sz w:val="28"/>
+          <w:szCs w:val="28"/>
+        </w:rPr>
+        <w:t>initialize</w:t>
+      </w:r>
+      <w:r>
+        <w:rPr>
+          <w:sz w:val="28"/>
+          <w:szCs w:val="28"/>
+        </w:rPr>
+        <w:t xml:space="preserve"> – i.e. assign an initial value – to a variable as part of the declaration statement, like this:</w:t>
       </w:r>
     </w:p>
     <w:p>
@@ -3526,7 +3540,23 @@
           <w:b/>
           <w:color w:val="008000"/>
         </w:rPr>
-        <w:t>// and initialise the value to 24.</w:t>
+        <w:t xml:space="preserve">// and </w:t>
+      </w:r>
+      <w:r>
+        <w:rPr>
+          <w:rFonts w:ascii="Consolas" w:hAnsi="Consolas" w:cs="Consolas"/>
+          <w:b/>
+          <w:color w:val="008000"/>
+        </w:rPr>
+        <w:t>initialize</w:t>
+      </w:r>
+      <w:r>
+        <w:rPr>
+          <w:rFonts w:ascii="Consolas" w:hAnsi="Consolas" w:cs="Consolas"/>
+          <w:b/>
+          <w:color w:val="008000"/>
+        </w:rPr>
+        <w:t xml:space="preserve"> the value to 24.</w:t>
       </w:r>
     </w:p>
     <w:p>
@@ -3607,7 +3637,35 @@
           <w:sz w:val="28"/>
           <w:szCs w:val="28"/>
         </w:rPr>
-        <w:t xml:space="preserve"> is initialised to 0 by default. By writing it explicitly, you remove any doubt about whether or not you simply forgot to initialise the variable…</w:t>
+        <w:t xml:space="preserve"> is </w:t>
+      </w:r>
+      <w:r>
+        <w:rPr>
+          <w:sz w:val="28"/>
+          <w:szCs w:val="28"/>
+        </w:rPr>
+        <w:t>initialized</w:t>
+      </w:r>
+      <w:r>
+        <w:rPr>
+          <w:sz w:val="28"/>
+          <w:szCs w:val="28"/>
+        </w:rPr>
+        <w:t xml:space="preserve"> to 0 by default. By writing it explicitly, you remove any doubt about whether or not you simply forgot to </w:t>
+      </w:r>
+      <w:r>
+        <w:rPr>
+          <w:sz w:val="28"/>
+          <w:szCs w:val="28"/>
+        </w:rPr>
+        <w:t>initialize</w:t>
+      </w:r>
+      <w:r>
+        <w:rPr>
+          <w:sz w:val="28"/>
+          <w:szCs w:val="28"/>
+        </w:rPr>
+        <w:t xml:space="preserve"> the variable…</w:t>
       </w:r>
     </w:p>
     <w:p>
@@ -3632,7 +3690,7 @@
         <w:ind w:left="0"/>
       </w:pPr>
       <w:bookmarkStart w:id="5" w:name="_Toc510548825"/>
-      <w:bookmarkStart w:id="6" w:name="_Toc517260486"/>
+      <w:bookmarkStart w:id="6" w:name="_Toc111979474"/>
       <w:r>
         <w:t>Arithmetic</w:t>
       </w:r>
@@ -4846,7 +4904,7 @@
         <w:ind w:left="0"/>
       </w:pPr>
       <w:bookmarkStart w:id="7" w:name="_Toc510548826"/>
-      <w:bookmarkStart w:id="8" w:name="_Toc517260487"/>
+      <w:bookmarkStart w:id="8" w:name="_Toc111979475"/>
       <w:r>
         <w:lastRenderedPageBreak/>
         <w:t>Code Quality, part I</w:t>
@@ -5018,7 +5076,21 @@
           <w:sz w:val="28"/>
           <w:szCs w:val="28"/>
         </w:rPr>
-        <w:t xml:space="preserve">), and discard the software after the demonstration. In a lot of other real-life situations, however, the code will need to be updated at a later time, perhaps very significantly. Software tends to have a long lifecycle, and will in many organisations outlast those employees that originally wrote it. A </w:t>
+        <w:t xml:space="preserve">), and discard the software after the demonstration. In a lot of other real-life situations, however, the code will need to be updated at a later time, perhaps very significantly. Software tends to have a long lifecycle, and will in many </w:t>
+      </w:r>
+      <w:r>
+        <w:rPr>
+          <w:sz w:val="28"/>
+          <w:szCs w:val="28"/>
+        </w:rPr>
+        <w:t>organizations</w:t>
+      </w:r>
+      <w:r>
+        <w:rPr>
+          <w:sz w:val="28"/>
+          <w:szCs w:val="28"/>
+        </w:rPr>
+        <w:t xml:space="preserve"> outlast those employees that originally wrote it. A </w:t>
       </w:r>
       <w:r>
         <w:rPr>
@@ -6038,14 +6110,7 @@
           <w:sz w:val="28"/>
           <w:szCs w:val="28"/>
         </w:rPr>
-        <w:t xml:space="preserve"> that is</w:t>
-      </w:r>
-      <w:r>
-        <w:rPr>
-          <w:sz w:val="28"/>
-          <w:szCs w:val="28"/>
-        </w:rPr>
-        <w:t xml:space="preserve"> of</w:t>
+        <w:t xml:space="preserve"> that is of</w:t>
       </w:r>
       <w:r>
         <w:rPr>
@@ -6108,7 +6173,7 @@
         <w:ind w:left="0"/>
       </w:pPr>
       <w:bookmarkStart w:id="9" w:name="_Toc510548827"/>
-      <w:bookmarkStart w:id="10" w:name="_Toc517260488"/>
+      <w:bookmarkStart w:id="10" w:name="_Toc111979476"/>
       <w:r>
         <w:lastRenderedPageBreak/>
         <w:t>Screen output and type conversions</w:t>
@@ -8472,7 +8537,7 @@
         <w:ind w:left="0"/>
       </w:pPr>
       <w:bookmarkStart w:id="12" w:name="_Toc510548828"/>
-      <w:bookmarkStart w:id="13" w:name="_Toc517260489"/>
+      <w:bookmarkStart w:id="13" w:name="_Toc111979477"/>
       <w:r>
         <w:t>Logic</w:t>
       </w:r>
@@ -11345,7 +11410,7 @@
         <w:ind w:left="0"/>
       </w:pPr>
       <w:bookmarkStart w:id="14" w:name="_Toc510548829"/>
-      <w:bookmarkStart w:id="15" w:name="_Toc517260490"/>
+      <w:bookmarkStart w:id="15" w:name="_Toc111979478"/>
       <w:r>
         <w:lastRenderedPageBreak/>
         <w:t>Functions</w:t>
@@ -11375,7 +11440,100 @@
           <w:sz w:val="28"/>
           <w:szCs w:val="28"/>
         </w:rPr>
-        <w:t>We now have some basic tools available that allow us to write non-trivial pieces of code. For instance, we can calculate the average of three integers:</w:t>
+        <w:t xml:space="preserve">We now have some basic tools available that allow us to write non-trivial pieces of code. </w:t>
+      </w:r>
+      <w:r>
+        <w:rPr>
+          <w:sz w:val="28"/>
+          <w:szCs w:val="28"/>
+        </w:rPr>
+        <w:t xml:space="preserve">As an example, consider the calculation of the so-called </w:t>
+      </w:r>
+      <w:r>
+        <w:rPr>
+          <w:b/>
+          <w:bCs/>
+          <w:sz w:val="28"/>
+          <w:szCs w:val="28"/>
+        </w:rPr>
+        <w:t>Body Mass Index</w:t>
+      </w:r>
+      <w:r>
+        <w:rPr>
+          <w:rStyle w:val="Fodnotehenvisning"/>
+          <w:sz w:val="28"/>
+          <w:szCs w:val="28"/>
+        </w:rPr>
+        <w:footnoteReference w:id="3"/>
+      </w:r>
+      <w:r>
+        <w:rPr>
+          <w:sz w:val="28"/>
+          <w:szCs w:val="28"/>
+        </w:rPr>
+        <w:t xml:space="preserve">, or just </w:t>
+      </w:r>
+      <w:r>
+        <w:rPr>
+          <w:b/>
+          <w:bCs/>
+          <w:sz w:val="28"/>
+          <w:szCs w:val="28"/>
+        </w:rPr>
+        <w:t>BMI</w:t>
+      </w:r>
+      <w:r>
+        <w:rPr>
+          <w:sz w:val="28"/>
+          <w:szCs w:val="28"/>
+        </w:rPr>
+        <w:t xml:space="preserve">. According to the definition, we can calculate the BMI like this (we assume that </w:t>
+      </w:r>
+      <w:r>
+        <w:rPr>
+          <w:b/>
+          <w:bCs/>
+          <w:sz w:val="28"/>
+          <w:szCs w:val="28"/>
+        </w:rPr>
+        <w:t>weight</w:t>
+      </w:r>
+      <w:r>
+        <w:rPr>
+          <w:sz w:val="28"/>
+          <w:szCs w:val="28"/>
+        </w:rPr>
+        <w:t xml:space="preserve"> holds the weight of a person in kilograms, and </w:t>
+      </w:r>
+      <w:r>
+        <w:rPr>
+          <w:b/>
+          <w:bCs/>
+          <w:sz w:val="28"/>
+          <w:szCs w:val="28"/>
+        </w:rPr>
+        <w:t>height</w:t>
+      </w:r>
+      <w:r>
+        <w:rPr>
+          <w:sz w:val="28"/>
+          <w:szCs w:val="28"/>
+        </w:rPr>
+        <w:t xml:space="preserve"> holds the height of a </w:t>
+      </w:r>
+      <w:r>
+        <w:rPr>
+          <w:sz w:val="28"/>
+          <w:szCs w:val="28"/>
+        </w:rPr>
+        <w:t>person</w:t>
+      </w:r>
+      <w:r>
+        <w:rPr>
+          <w:sz w:val="28"/>
+          <w:szCs w:val="28"/>
+        </w:rPr>
+        <w:t xml:space="preserve"> in metres):</w:t>
       </w:r>
     </w:p>
     <w:p>
@@ -11401,7 +11559,7 @@
           <w:b/>
           <w:color w:val="0000FF"/>
         </w:rPr>
-        <w:t>int</w:t>
+        <w:t>double</w:t>
       </w:r>
       <w:r>
         <w:rPr>
@@ -11409,7 +11567,71 @@
           <w:b/>
           <w:color w:val="000000"/>
         </w:rPr>
-        <w:t xml:space="preserve"> average = (value1 + value2 + value3)/3;</w:t>
+        <w:t xml:space="preserve"> </w:t>
+      </w:r>
+      <w:r>
+        <w:rPr>
+          <w:rFonts w:ascii="Consolas" w:hAnsi="Consolas" w:cs="Consolas"/>
+          <w:b/>
+          <w:color w:val="000000"/>
+        </w:rPr>
+        <w:t>bmi</w:t>
+      </w:r>
+      <w:r>
+        <w:rPr>
+          <w:rFonts w:ascii="Consolas" w:hAnsi="Consolas" w:cs="Consolas"/>
+          <w:b/>
+          <w:color w:val="000000"/>
+        </w:rPr>
+        <w:t xml:space="preserve"> = </w:t>
+      </w:r>
+      <w:r>
+        <w:rPr>
+          <w:rFonts w:ascii="Consolas" w:hAnsi="Consolas" w:cs="Consolas"/>
+          <w:b/>
+          <w:color w:val="000000"/>
+        </w:rPr>
+        <w:t xml:space="preserve">weight </w:t>
+      </w:r>
+      <w:r>
+        <w:rPr>
+          <w:rFonts w:ascii="Consolas" w:hAnsi="Consolas" w:cs="Consolas"/>
+          <w:b/>
+          <w:color w:val="000000"/>
+        </w:rPr>
+        <w:t>/</w:t>
+      </w:r>
+      <w:r>
+        <w:rPr>
+          <w:rFonts w:ascii="Consolas" w:hAnsi="Consolas" w:cs="Consolas"/>
+          <w:b/>
+          <w:color w:val="000000"/>
+        </w:rPr>
+        <w:t xml:space="preserve"> (height *</w:t>
+      </w:r>
+      <w:r>
+        <w:rPr>
+          <w:rFonts w:ascii="Consolas" w:hAnsi="Consolas" w:cs="Consolas"/>
+          <w:b/>
+          <w:color w:val="000000"/>
+        </w:rPr>
+        <w:t xml:space="preserve"> </w:t>
+      </w:r>
+      <w:r>
+        <w:rPr>
+          <w:rFonts w:ascii="Consolas" w:hAnsi="Consolas" w:cs="Consolas"/>
+          <w:b/>
+          <w:color w:val="000000"/>
+        </w:rPr>
+        <w:t>height)</w:t>
+      </w:r>
+      <w:r>
+        <w:rPr>
+          <w:rFonts w:ascii="Consolas" w:hAnsi="Consolas" w:cs="Consolas"/>
+          <w:b/>
+          <w:color w:val="000000"/>
+        </w:rPr>
+        <w:t>;</w:t>
       </w:r>
     </w:p>
     <w:p>
@@ -11441,14 +11663,49 @@
           <w:sz w:val="28"/>
           <w:szCs w:val="28"/>
         </w:rPr>
-        <w:t xml:space="preserve">still </w:t>
-      </w:r>
-      <w:r>
-        <w:rPr>
-          <w:sz w:val="28"/>
-          <w:szCs w:val="28"/>
-        </w:rPr>
-        <w:t xml:space="preserve">rather simple, but if we must do this </w:t>
+        <w:t xml:space="preserve">a fairly </w:t>
+      </w:r>
+      <w:r>
+        <w:rPr>
+          <w:sz w:val="28"/>
+          <w:szCs w:val="28"/>
+        </w:rPr>
+        <w:t>simple</w:t>
+      </w:r>
+      <w:r>
+        <w:rPr>
+          <w:sz w:val="28"/>
+          <w:szCs w:val="28"/>
+        </w:rPr>
+        <w:t xml:space="preserve"> formula. Still,</w:t>
+      </w:r>
+      <w:r>
+        <w:rPr>
+          <w:sz w:val="28"/>
+          <w:szCs w:val="28"/>
+        </w:rPr>
+        <w:t xml:space="preserve"> if we must </w:t>
+      </w:r>
+      <w:r>
+        <w:rPr>
+          <w:sz w:val="28"/>
+          <w:szCs w:val="28"/>
+        </w:rPr>
+        <w:t xml:space="preserve">write </w:t>
+      </w:r>
+      <w:r>
+        <w:rPr>
+          <w:sz w:val="28"/>
+          <w:szCs w:val="28"/>
+        </w:rPr>
+        <w:t xml:space="preserve">this </w:t>
+      </w:r>
+      <w:r>
+        <w:rPr>
+          <w:sz w:val="28"/>
+          <w:szCs w:val="28"/>
+        </w:rPr>
+        <w:t xml:space="preserve">formula </w:t>
       </w:r>
       <w:r>
         <w:rPr>
@@ -11476,7 +11733,49 @@
           <w:sz w:val="28"/>
           <w:szCs w:val="28"/>
         </w:rPr>
-        <w:t xml:space="preserve"> tedious to write again and again. This is even more problematic if the logic is more complex. Instead of this, we would like to define the logic in </w:t>
+        <w:t xml:space="preserve"> </w:t>
+      </w:r>
+      <w:r>
+        <w:rPr>
+          <w:sz w:val="28"/>
+          <w:szCs w:val="28"/>
+        </w:rPr>
+        <w:t xml:space="preserve">a bit </w:t>
+      </w:r>
+      <w:r>
+        <w:rPr>
+          <w:sz w:val="28"/>
+          <w:szCs w:val="28"/>
+        </w:rPr>
+        <w:t xml:space="preserve">tedious to write </w:t>
+      </w:r>
+      <w:r>
+        <w:rPr>
+          <w:sz w:val="28"/>
+          <w:szCs w:val="28"/>
+        </w:rPr>
+        <w:t xml:space="preserve">it </w:t>
+      </w:r>
+      <w:r>
+        <w:rPr>
+          <w:sz w:val="28"/>
+          <w:szCs w:val="28"/>
+        </w:rPr>
+        <w:t xml:space="preserve">again and again. This </w:t>
+      </w:r>
+      <w:r>
+        <w:rPr>
+          <w:sz w:val="28"/>
+          <w:szCs w:val="28"/>
+        </w:rPr>
+        <w:t xml:space="preserve">becomes </w:t>
+      </w:r>
+      <w:r>
+        <w:rPr>
+          <w:sz w:val="28"/>
+          <w:szCs w:val="28"/>
+        </w:rPr>
+        <w:t xml:space="preserve">even more problematic if the logic is more complex. Instead of this, we would like to define the logic in </w:t>
       </w:r>
       <w:r>
         <w:rPr>
@@ -11506,7 +11805,7 @@
           <w:sz w:val="28"/>
           <w:szCs w:val="28"/>
         </w:rPr>
-        <w:t xml:space="preserve"> to that logic instead of writing it again ov</w:t>
+        <w:t xml:space="preserve"> to that logic instead of writing it ov</w:t>
       </w:r>
       <w:r>
         <w:rPr>
@@ -11537,24 +11836,13 @@
         </w:rPr>
         <w:t>.</w:t>
       </w:r>
-    </w:p>
-    <w:p>
-      <w:pPr>
-        <w:keepNext/>
-        <w:rPr>
-          <w:sz w:val="28"/>
-          <w:szCs w:val="28"/>
-        </w:rPr>
-      </w:pPr>
-    </w:p>
-    <w:p>
-      <w:pPr>
-        <w:keepNext/>
-        <w:rPr>
-          <w:sz w:val="28"/>
-          <w:szCs w:val="28"/>
-        </w:rPr>
-      </w:pPr>
+      <w:r>
+        <w:rPr>
+          <w:sz w:val="28"/>
+          <w:szCs w:val="28"/>
+        </w:rPr>
+        <w:t xml:space="preserve"> </w:t>
+      </w:r>
       <w:r>
         <w:rPr>
           <w:sz w:val="28"/>
@@ -11574,7 +11862,21 @@
           <w:sz w:val="28"/>
           <w:szCs w:val="28"/>
         </w:rPr>
-        <w:t>language to language, but you always need to</w:t>
+        <w:t>language to language, but you</w:t>
+      </w:r>
+      <w:r>
+        <w:rPr>
+          <w:sz w:val="28"/>
+          <w:szCs w:val="28"/>
+        </w:rPr>
+        <w:t xml:space="preserve"> (almost)</w:t>
+      </w:r>
+      <w:r>
+        <w:rPr>
+          <w:sz w:val="28"/>
+          <w:szCs w:val="28"/>
+        </w:rPr>
+        <w:t xml:space="preserve"> always need to</w:t>
       </w:r>
     </w:p>
     <w:p>
@@ -11745,7 +12047,21 @@
           <w:sz w:val="28"/>
           <w:szCs w:val="28"/>
         </w:rPr>
-        <w:t>A function written in C# for calculating the average of three numbers – as we just did above – could look something like this:</w:t>
+        <w:t xml:space="preserve">A function written in C# for calculating the </w:t>
+      </w:r>
+      <w:r>
+        <w:rPr>
+          <w:sz w:val="28"/>
+          <w:szCs w:val="28"/>
+        </w:rPr>
+        <w:t>BMI</w:t>
+      </w:r>
+      <w:r>
+        <w:rPr>
+          <w:sz w:val="28"/>
+          <w:szCs w:val="28"/>
+        </w:rPr>
+        <w:t xml:space="preserve"> – as we just did above – could look something like this:</w:t>
       </w:r>
     </w:p>
     <w:p>
@@ -11776,7 +12092,7 @@
           <w:b/>
           <w:color w:val="0000FF"/>
         </w:rPr>
-        <w:t>int</w:t>
+        <w:t>double</w:t>
       </w:r>
       <w:r>
         <w:rPr>
@@ -11784,15 +12100,31 @@
           <w:b/>
           <w:color w:val="000000"/>
         </w:rPr>
-        <w:t xml:space="preserve"> CalculateAverage(</w:t>
+        <w:t xml:space="preserve"> Calculate</w:t>
       </w:r>
       <w:r>
         <w:rPr>
           <w:rFonts w:ascii="Consolas" w:hAnsi="Consolas" w:cs="Consolas"/>
           <w:b/>
+          <w:color w:val="000000"/>
+        </w:rPr>
+        <w:t>BMI</w:t>
+      </w:r>
+      <w:r>
+        <w:rPr>
+          <w:rFonts w:ascii="Consolas" w:hAnsi="Consolas" w:cs="Consolas"/>
+          <w:b/>
+          <w:color w:val="000000"/>
+        </w:rPr>
+        <w:t>(</w:t>
+      </w:r>
+      <w:r>
+        <w:rPr>
+          <w:rFonts w:ascii="Consolas" w:hAnsi="Consolas" w:cs="Consolas"/>
+          <w:b/>
           <w:color w:val="0000FF"/>
         </w:rPr>
-        <w:t>int</w:t>
+        <w:t>double</w:t>
       </w:r>
       <w:r>
         <w:rPr>
@@ -11800,15 +12132,31 @@
           <w:b/>
           <w:color w:val="000000"/>
         </w:rPr>
-        <w:t xml:space="preserve"> val1, </w:t>
+        <w:t xml:space="preserve"> </w:t>
       </w:r>
       <w:r>
         <w:rPr>
           <w:rFonts w:ascii="Consolas" w:hAnsi="Consolas" w:cs="Consolas"/>
           <w:b/>
+          <w:color w:val="000000"/>
+        </w:rPr>
+        <w:t>weight</w:t>
+      </w:r>
+      <w:r>
+        <w:rPr>
+          <w:rFonts w:ascii="Consolas" w:hAnsi="Consolas" w:cs="Consolas"/>
+          <w:b/>
+          <w:color w:val="000000"/>
+        </w:rPr>
+        <w:t xml:space="preserve">, </w:t>
+      </w:r>
+      <w:r>
+        <w:rPr>
+          <w:rFonts w:ascii="Consolas" w:hAnsi="Consolas" w:cs="Consolas"/>
+          <w:b/>
           <w:color w:val="0000FF"/>
         </w:rPr>
-        <w:t>int</w:t>
+        <w:t xml:space="preserve">double </w:t>
       </w:r>
       <w:r>
         <w:rPr>
@@ -11816,23 +12164,15 @@
           <w:b/>
           <w:color w:val="000000"/>
         </w:rPr>
-        <w:t xml:space="preserve"> val2, </w:t>
+        <w:t>height</w:t>
       </w:r>
       <w:r>
         <w:rPr>
           <w:rFonts w:ascii="Consolas" w:hAnsi="Consolas" w:cs="Consolas"/>
           <w:b/>
-          <w:color w:val="0000FF"/>
-        </w:rPr>
-        <w:t>int</w:t>
-      </w:r>
-      <w:r>
-        <w:rPr>
-          <w:rFonts w:ascii="Consolas" w:hAnsi="Consolas" w:cs="Consolas"/>
-          <w:b/>
           <w:color w:val="000000"/>
         </w:rPr>
-        <w:t xml:space="preserve"> val3)</w:t>
+        <w:t>)</w:t>
       </w:r>
     </w:p>
     <w:p>
@@ -11876,7 +12216,7 @@
           <w:b/>
           <w:color w:val="0000FF"/>
         </w:rPr>
-        <w:t>int</w:t>
+        <w:t>double</w:t>
       </w:r>
       <w:r>
         <w:rPr>
@@ -11884,7 +12224,71 @@
           <w:b/>
           <w:color w:val="000000"/>
         </w:rPr>
-        <w:t xml:space="preserve"> average = (val1 + val2 + val3) / 3;</w:t>
+        <w:t xml:space="preserve"> </w:t>
+      </w:r>
+      <w:r>
+        <w:rPr>
+          <w:rFonts w:ascii="Consolas" w:hAnsi="Consolas" w:cs="Consolas"/>
+          <w:b/>
+          <w:color w:val="000000"/>
+        </w:rPr>
+        <w:t xml:space="preserve">bmi </w:t>
+      </w:r>
+      <w:r>
+        <w:rPr>
+          <w:rFonts w:ascii="Consolas" w:hAnsi="Consolas" w:cs="Consolas"/>
+          <w:b/>
+          <w:color w:val="000000"/>
+        </w:rPr>
+        <w:t xml:space="preserve">= </w:t>
+      </w:r>
+      <w:r>
+        <w:rPr>
+          <w:rFonts w:ascii="Consolas" w:hAnsi="Consolas" w:cs="Consolas"/>
+          <w:b/>
+          <w:color w:val="000000"/>
+        </w:rPr>
+        <w:t xml:space="preserve">weight </w:t>
+      </w:r>
+      <w:r>
+        <w:rPr>
+          <w:rFonts w:ascii="Consolas" w:hAnsi="Consolas" w:cs="Consolas"/>
+          <w:b/>
+          <w:color w:val="000000"/>
+        </w:rPr>
+        <w:t>/</w:t>
+      </w:r>
+      <w:r>
+        <w:rPr>
+          <w:rFonts w:ascii="Consolas" w:hAnsi="Consolas" w:cs="Consolas"/>
+          <w:b/>
+          <w:color w:val="000000"/>
+        </w:rPr>
+        <w:t xml:space="preserve"> (height *</w:t>
+      </w:r>
+      <w:r>
+        <w:rPr>
+          <w:rFonts w:ascii="Consolas" w:hAnsi="Consolas" w:cs="Consolas"/>
+          <w:b/>
+          <w:color w:val="000000"/>
+        </w:rPr>
+        <w:t xml:space="preserve"> </w:t>
+      </w:r>
+      <w:r>
+        <w:rPr>
+          <w:rFonts w:ascii="Consolas" w:hAnsi="Consolas" w:cs="Consolas"/>
+          <w:b/>
+          <w:color w:val="000000"/>
+        </w:rPr>
+        <w:t>height)</w:t>
+      </w:r>
+      <w:r>
+        <w:rPr>
+          <w:rFonts w:ascii="Consolas" w:hAnsi="Consolas" w:cs="Consolas"/>
+          <w:b/>
+          <w:color w:val="000000"/>
+        </w:rPr>
+        <w:t>;</w:t>
       </w:r>
     </w:p>
     <w:p>
@@ -11914,7 +12318,23 @@
           <w:b/>
           <w:color w:val="000000"/>
         </w:rPr>
-        <w:t xml:space="preserve"> average;</w:t>
+        <w:t xml:space="preserve"> </w:t>
+      </w:r>
+      <w:r>
+        <w:rPr>
+          <w:rFonts w:ascii="Consolas" w:hAnsi="Consolas" w:cs="Consolas"/>
+          <w:b/>
+          <w:color w:val="000000"/>
+        </w:rPr>
+        <w:t>bmi</w:t>
+      </w:r>
+      <w:r>
+        <w:rPr>
+          <w:rFonts w:ascii="Consolas" w:hAnsi="Consolas" w:cs="Consolas"/>
+          <w:b/>
+          <w:color w:val="000000"/>
+        </w:rPr>
+        <w:t>;</w:t>
       </w:r>
     </w:p>
     <w:p>
@@ -12019,7 +12439,15 @@
           <w:sz w:val="28"/>
           <w:szCs w:val="28"/>
         </w:rPr>
-        <w:t>CalculateAverage</w:t>
+        <w:t>Calculate</w:t>
+      </w:r>
+      <w:r>
+        <w:rPr>
+          <w:b/>
+          <w:sz w:val="28"/>
+          <w:szCs w:val="28"/>
+        </w:rPr>
+        <w:t>BMI</w:t>
       </w:r>
     </w:p>
     <w:p>
@@ -12039,52 +12467,72 @@
           <w:sz w:val="28"/>
           <w:szCs w:val="28"/>
         </w:rPr>
-        <w:t xml:space="preserve">The function takes the three integers </w:t>
-      </w:r>
-      <w:r>
-        <w:rPr>
-          <w:b/>
-          <w:sz w:val="28"/>
-          <w:szCs w:val="28"/>
-        </w:rPr>
-        <w:t>val1</w:t>
-      </w:r>
-      <w:r>
-        <w:rPr>
-          <w:sz w:val="28"/>
-          <w:szCs w:val="28"/>
-        </w:rPr>
-        <w:t xml:space="preserve">, </w:t>
-      </w:r>
-      <w:r>
-        <w:rPr>
-          <w:b/>
-          <w:sz w:val="28"/>
-          <w:szCs w:val="28"/>
-        </w:rPr>
-        <w:t>val2</w:t>
-      </w:r>
-      <w:r>
-        <w:rPr>
-          <w:sz w:val="28"/>
-          <w:szCs w:val="28"/>
-        </w:rPr>
-        <w:t xml:space="preserve"> and </w:t>
-      </w:r>
-      <w:r>
-        <w:rPr>
-          <w:b/>
-          <w:sz w:val="28"/>
-          <w:szCs w:val="28"/>
-        </w:rPr>
-        <w:t>val3</w:t>
-      </w:r>
-      <w:r>
-        <w:rPr>
-          <w:sz w:val="28"/>
-          <w:szCs w:val="28"/>
-        </w:rPr>
-        <w:t xml:space="preserve"> as </w:t>
+        <w:t xml:space="preserve">The function takes the </w:t>
+      </w:r>
+      <w:r>
+        <w:rPr>
+          <w:sz w:val="28"/>
+          <w:szCs w:val="28"/>
+        </w:rPr>
+        <w:t>two</w:t>
+      </w:r>
+      <w:r>
+        <w:rPr>
+          <w:sz w:val="28"/>
+          <w:szCs w:val="28"/>
+        </w:rPr>
+        <w:t xml:space="preserve"> </w:t>
+      </w:r>
+      <w:r>
+        <w:rPr>
+          <w:sz w:val="28"/>
+          <w:szCs w:val="28"/>
+        </w:rPr>
+        <w:t>doubles</w:t>
+      </w:r>
+      <w:r>
+        <w:rPr>
+          <w:sz w:val="28"/>
+          <w:szCs w:val="28"/>
+        </w:rPr>
+        <w:t xml:space="preserve"> </w:t>
+      </w:r>
+      <w:r>
+        <w:rPr>
+          <w:b/>
+          <w:sz w:val="28"/>
+          <w:szCs w:val="28"/>
+        </w:rPr>
+        <w:t>weight</w:t>
+      </w:r>
+      <w:r>
+        <w:rPr>
+          <w:sz w:val="28"/>
+          <w:szCs w:val="28"/>
+        </w:rPr>
+        <w:t xml:space="preserve"> </w:t>
+      </w:r>
+      <w:r>
+        <w:rPr>
+          <w:sz w:val="28"/>
+          <w:szCs w:val="28"/>
+        </w:rPr>
+        <w:t xml:space="preserve">and </w:t>
+      </w:r>
+      <w:r>
+        <w:rPr>
+          <w:b/>
+          <w:sz w:val="28"/>
+          <w:szCs w:val="28"/>
+        </w:rPr>
+        <w:t xml:space="preserve">height </w:t>
+      </w:r>
+      <w:r>
+        <w:rPr>
+          <w:sz w:val="28"/>
+          <w:szCs w:val="28"/>
+        </w:rPr>
+        <w:t xml:space="preserve">as </w:t>
       </w:r>
       <w:r>
         <w:rPr>
@@ -12127,7 +12575,14 @@
           <w:sz w:val="28"/>
           <w:szCs w:val="28"/>
         </w:rPr>
-        <w:t xml:space="preserve"> is to calculate the average of the three values given as input</w:t>
+        <w:t xml:space="preserve"> is to calculate the </w:t>
+      </w:r>
+      <w:r>
+        <w:rPr>
+          <w:sz w:val="28"/>
+          <w:szCs w:val="28"/>
+        </w:rPr>
+        <w:t>BMI as per the definition</w:t>
       </w:r>
     </w:p>
     <w:p>
@@ -12162,30 +12617,58 @@
           <w:sz w:val="28"/>
           <w:szCs w:val="28"/>
         </w:rPr>
-        <w:t xml:space="preserve"> is the average value just calculated</w:t>
-      </w:r>
-    </w:p>
-    <w:p>
-      <w:pPr>
-        <w:rPr>
-          <w:sz w:val="28"/>
-          <w:szCs w:val="28"/>
-        </w:rPr>
-      </w:pPr>
-    </w:p>
-    <w:p>
-      <w:pPr>
-        <w:rPr>
-          <w:sz w:val="28"/>
-          <w:szCs w:val="28"/>
-        </w:rPr>
-      </w:pPr>
-      <w:r>
-        <w:rPr>
-          <w:sz w:val="28"/>
-          <w:szCs w:val="28"/>
-        </w:rPr>
-        <w:t>We will later on use other words to describe input, output and logic, but the principles are just as described here.</w:t>
+        <w:t xml:space="preserve"> is the </w:t>
+      </w:r>
+      <w:r>
+        <w:rPr>
+          <w:sz w:val="28"/>
+          <w:szCs w:val="28"/>
+        </w:rPr>
+        <w:t>BMI</w:t>
+      </w:r>
+      <w:r>
+        <w:rPr>
+          <w:sz w:val="28"/>
+          <w:szCs w:val="28"/>
+        </w:rPr>
+        <w:t xml:space="preserve"> value just calculated</w:t>
+      </w:r>
+    </w:p>
+    <w:p>
+      <w:pPr>
+        <w:rPr>
+          <w:sz w:val="28"/>
+          <w:szCs w:val="28"/>
+        </w:rPr>
+      </w:pPr>
+    </w:p>
+    <w:p>
+      <w:pPr>
+        <w:rPr>
+          <w:sz w:val="28"/>
+          <w:szCs w:val="28"/>
+        </w:rPr>
+      </w:pPr>
+      <w:r>
+        <w:rPr>
+          <w:sz w:val="28"/>
+          <w:szCs w:val="28"/>
+        </w:rPr>
+        <w:t>We will later on use other words to describe input, output and logic, but the prin</w:t>
+      </w:r>
+      <w:r>
+        <w:rPr>
+          <w:sz w:val="28"/>
+          <w:szCs w:val="28"/>
+        </w:rPr>
+        <w:softHyphen/>
+      </w:r>
+      <w:r>
+        <w:rPr>
+          <w:sz w:val="28"/>
+          <w:szCs w:val="28"/>
+        </w:rPr>
+        <w:t>ciples are just as described here.</w:t>
       </w:r>
     </w:p>
     <w:p>
@@ -12210,7 +12693,6 @@
           <w:sz w:val="28"/>
           <w:szCs w:val="28"/>
         </w:rPr>
-        <w:lastRenderedPageBreak/>
         <w:t xml:space="preserve">We can now </w:t>
       </w:r>
       <w:r>
@@ -12234,14 +12716,36 @@
           <w:sz w:val="28"/>
           <w:szCs w:val="28"/>
         </w:rPr>
-        <w:t>CalculateAverage</w:t>
-      </w:r>
-      <w:r>
-        <w:rPr>
-          <w:sz w:val="28"/>
-          <w:szCs w:val="28"/>
-        </w:rPr>
-        <w:t xml:space="preserve"> elsewhere in the code, whenever we need to calculate the average of three integers. We can </w:t>
+        <w:t>Calculate</w:t>
+      </w:r>
+      <w:r>
+        <w:rPr>
+          <w:b/>
+          <w:sz w:val="28"/>
+          <w:szCs w:val="28"/>
+        </w:rPr>
+        <w:t>BMI</w:t>
+      </w:r>
+      <w:r>
+        <w:rPr>
+          <w:sz w:val="28"/>
+          <w:szCs w:val="28"/>
+        </w:rPr>
+        <w:t xml:space="preserve"> elsewhere in the code, whenever we need to calculate </w:t>
+      </w:r>
+      <w:r>
+        <w:rPr>
+          <w:sz w:val="28"/>
+          <w:szCs w:val="28"/>
+        </w:rPr>
+        <w:t>a BMI value</w:t>
+      </w:r>
+      <w:r>
+        <w:rPr>
+          <w:sz w:val="28"/>
+          <w:szCs w:val="28"/>
+        </w:rPr>
+        <w:t xml:space="preserve">. We can </w:t>
       </w:r>
       <w:r>
         <w:rPr>
@@ -12301,34 +12805,32 @@
       <w:pPr>
         <w:ind w:firstLine="720"/>
         <w:rPr>
+          <w:b/>
+        </w:rPr>
+      </w:pPr>
+      <w:r>
+        <w:rPr>
           <w:rFonts w:ascii="Consolas" w:hAnsi="Consolas" w:cs="Consolas"/>
           <w:b/>
-          <w:color w:val="76923C" w:themeColor="accent3" w:themeShade="BF"/>
-        </w:rPr>
-      </w:pPr>
+          <w:color w:val="0000FF"/>
+        </w:rPr>
+        <w:t>double</w:t>
+      </w:r>
       <w:r>
         <w:rPr>
           <w:rFonts w:ascii="Consolas" w:hAnsi="Consolas" w:cs="Consolas"/>
           <w:b/>
-          <w:color w:val="76923C" w:themeColor="accent3" w:themeShade="BF"/>
-        </w:rPr>
-        <w:t>// Assume that ageJohn, ageJim, ageJack are integer variables</w:t>
-      </w:r>
-    </w:p>
-    <w:p>
-      <w:pPr>
-        <w:ind w:firstLine="720"/>
-        <w:rPr>
-          <w:b/>
-        </w:rPr>
-      </w:pPr>
+          <w:color w:val="000000"/>
+        </w:rPr>
+        <w:t xml:space="preserve"> </w:t>
+      </w:r>
       <w:r>
         <w:rPr>
           <w:rFonts w:ascii="Consolas" w:hAnsi="Consolas" w:cs="Consolas"/>
           <w:b/>
-          <w:color w:val="0000FF"/>
-        </w:rPr>
-        <w:t>int</w:t>
+          <w:color w:val="000000"/>
+        </w:rPr>
+        <w:t>bmiJohn</w:t>
       </w:r>
       <w:r>
         <w:rPr>
@@ -12336,7 +12838,63 @@
           <w:b/>
           <w:color w:val="000000"/>
         </w:rPr>
-        <w:t xml:space="preserve"> ageAverage = CalculateAverage(ageJohn, ageJim, ageJack); </w:t>
+        <w:t xml:space="preserve"> = Calculate</w:t>
+      </w:r>
+      <w:r>
+        <w:rPr>
+          <w:rFonts w:ascii="Consolas" w:hAnsi="Consolas" w:cs="Consolas"/>
+          <w:b/>
+          <w:color w:val="000000"/>
+        </w:rPr>
+        <w:t>BMI</w:t>
+      </w:r>
+      <w:r>
+        <w:rPr>
+          <w:rFonts w:ascii="Consolas" w:hAnsi="Consolas" w:cs="Consolas"/>
+          <w:b/>
+          <w:color w:val="000000"/>
+        </w:rPr>
+        <w:t>(</w:t>
+      </w:r>
+      <w:r>
+        <w:rPr>
+          <w:rFonts w:ascii="Consolas" w:hAnsi="Consolas" w:cs="Consolas"/>
+          <w:b/>
+          <w:color w:val="000000"/>
+        </w:rPr>
+        <w:t>weight</w:t>
+      </w:r>
+      <w:r>
+        <w:rPr>
+          <w:rFonts w:ascii="Consolas" w:hAnsi="Consolas" w:cs="Consolas"/>
+          <w:b/>
+          <w:color w:val="000000"/>
+        </w:rPr>
+        <w:t xml:space="preserve">John, </w:t>
+      </w:r>
+      <w:r>
+        <w:rPr>
+          <w:rFonts w:ascii="Consolas" w:hAnsi="Consolas" w:cs="Consolas"/>
+          <w:b/>
+          <w:color w:val="000000"/>
+        </w:rPr>
+        <w:t>height</w:t>
+      </w:r>
+      <w:r>
+        <w:rPr>
+          <w:rFonts w:ascii="Consolas" w:hAnsi="Consolas" w:cs="Consolas"/>
+          <w:b/>
+          <w:color w:val="000000"/>
+        </w:rPr>
+        <w:t>John</w:t>
+      </w:r>
+      <w:r>
+        <w:rPr>
+          <w:rFonts w:ascii="Consolas" w:hAnsi="Consolas" w:cs="Consolas"/>
+          <w:b/>
+          <w:color w:val="000000"/>
+        </w:rPr>
+        <w:t xml:space="preserve">); </w:t>
       </w:r>
     </w:p>
     <w:p>
@@ -12393,7 +12951,7 @@
           <w:b/>
           <w:color w:val="0000FF"/>
         </w:rPr>
-        <w:t>int</w:t>
+        <w:t>double</w:t>
       </w:r>
       <w:r>
         <w:rPr>
@@ -12401,7 +12959,103 @@
           <w:b/>
           <w:color w:val="000000"/>
         </w:rPr>
-        <w:t xml:space="preserve"> ageAveragePlus10 = CalculateAverage(ageJohn, ageJim, ageJack) + 10;</w:t>
+        <w:t xml:space="preserve"> </w:t>
+      </w:r>
+      <w:r>
+        <w:rPr>
+          <w:rFonts w:ascii="Consolas" w:hAnsi="Consolas" w:cs="Consolas"/>
+          <w:b/>
+          <w:color w:val="000000"/>
+        </w:rPr>
+        <w:t>bmiJohnPlus10</w:t>
+      </w:r>
+      <w:r>
+        <w:rPr>
+          <w:rFonts w:ascii="Consolas" w:hAnsi="Consolas" w:cs="Consolas"/>
+          <w:b/>
+          <w:color w:val="000000"/>
+        </w:rPr>
+        <w:t xml:space="preserve"> </w:t>
+      </w:r>
+      <w:r>
+        <w:rPr>
+          <w:rFonts w:ascii="Consolas" w:hAnsi="Consolas" w:cs="Consolas"/>
+          <w:b/>
+          <w:color w:val="000000"/>
+        </w:rPr>
+        <w:t>= Calculate</w:t>
+      </w:r>
+      <w:r>
+        <w:rPr>
+          <w:rFonts w:ascii="Consolas" w:hAnsi="Consolas" w:cs="Consolas"/>
+          <w:b/>
+          <w:color w:val="000000"/>
+        </w:rPr>
+        <w:t>BMI</w:t>
+      </w:r>
+      <w:r>
+        <w:rPr>
+          <w:rFonts w:ascii="Consolas" w:hAnsi="Consolas" w:cs="Consolas"/>
+          <w:b/>
+          <w:color w:val="000000"/>
+        </w:rPr>
+        <w:t>(</w:t>
+      </w:r>
+      <w:r>
+        <w:rPr>
+          <w:rFonts w:ascii="Consolas" w:hAnsi="Consolas" w:cs="Consolas"/>
+          <w:b/>
+          <w:color w:val="000000"/>
+        </w:rPr>
+        <w:t>weight</w:t>
+      </w:r>
+      <w:r>
+        <w:rPr>
+          <w:rFonts w:ascii="Consolas" w:hAnsi="Consolas" w:cs="Consolas"/>
+          <w:b/>
+          <w:color w:val="000000"/>
+        </w:rPr>
+        <w:t xml:space="preserve">John, </w:t>
+      </w:r>
+      <w:r>
+        <w:rPr>
+          <w:rFonts w:ascii="Consolas" w:hAnsi="Consolas" w:cs="Consolas"/>
+          <w:b/>
+          <w:color w:val="000000"/>
+        </w:rPr>
+        <w:t>height</w:t>
+      </w:r>
+      <w:r>
+        <w:rPr>
+          <w:rFonts w:ascii="Consolas" w:hAnsi="Consolas" w:cs="Consolas"/>
+          <w:b/>
+          <w:color w:val="000000"/>
+        </w:rPr>
+        <w:t>John</w:t>
+      </w:r>
+      <w:r>
+        <w:rPr>
+          <w:rFonts w:ascii="Consolas" w:hAnsi="Consolas" w:cs="Consolas"/>
+          <w:b/>
+          <w:color w:val="000000"/>
+        </w:rPr>
+        <w:t>) + 10</w:t>
+      </w:r>
+      <w:r>
+        <w:rPr>
+          <w:rFonts w:ascii="Consolas" w:hAnsi="Consolas" w:cs="Consolas"/>
+          <w:b/>
+          <w:color w:val="000000"/>
+        </w:rPr>
+        <w:t>.0</w:t>
+      </w:r>
+      <w:r>
+        <w:rPr>
+          <w:rFonts w:ascii="Consolas" w:hAnsi="Consolas" w:cs="Consolas"/>
+          <w:b/>
+          <w:color w:val="000000"/>
+        </w:rPr>
+        <w:t>;</w:t>
       </w:r>
     </w:p>
     <w:p>
@@ -12433,7 +13087,39 @@
           <w:sz w:val="28"/>
           <w:szCs w:val="28"/>
         </w:rPr>
-        <w:t>“Well, the output of calling that function will produce an integer value, so I can just add 10 to that value, no problem!”</w:t>
+        <w:t xml:space="preserve">“Well, the output of calling that function will produce a </w:t>
+      </w:r>
+      <w:r>
+        <w:rPr>
+          <w:i/>
+          <w:sz w:val="28"/>
+          <w:szCs w:val="28"/>
+        </w:rPr>
+        <w:t>double</w:t>
+      </w:r>
+      <w:r>
+        <w:rPr>
+          <w:i/>
+          <w:sz w:val="28"/>
+          <w:szCs w:val="28"/>
+        </w:rPr>
+        <w:t xml:space="preserve"> value, so I can just add 10</w:t>
+      </w:r>
+      <w:r>
+        <w:rPr>
+          <w:i/>
+          <w:sz w:val="28"/>
+          <w:szCs w:val="28"/>
+        </w:rPr>
+        <w:t>.0</w:t>
+      </w:r>
+      <w:r>
+        <w:rPr>
+          <w:i/>
+          <w:sz w:val="28"/>
+          <w:szCs w:val="28"/>
+        </w:rPr>
+        <w:t xml:space="preserve"> to that value, no problem!”</w:t>
       </w:r>
       <w:r>
         <w:rPr>
@@ -12478,15 +13164,63 @@
           <w:sz w:val="28"/>
           <w:szCs w:val="28"/>
         </w:rPr>
-        <w:t>At this point, you may think that we haven’t gained that much by defining a function, since it would be just as easy to simply write the statement that calculates the ave</w:t>
-      </w:r>
-      <w:r>
-        <w:rPr>
-          <w:sz w:val="28"/>
-          <w:szCs w:val="28"/>
-        </w:rPr>
-        <w:softHyphen/>
-        <w:t>rage directly. That is true for a simple example like this, but imagine when the logic becomes more complicated. It may then require several lines of code to express the logic in C# code, and it would both be tedious and error-prone to have to write out that collection of statements over and over in the code. Also imagine if you suddenly found an error in your logic! If you had repeated the code over and over in your appli</w:t>
+        <w:t xml:space="preserve">At this point, you may think that we haven’t gained that much by defining a function, since it would be just as easy to simply write the statement that calculates the </w:t>
+      </w:r>
+      <w:r>
+        <w:rPr>
+          <w:sz w:val="28"/>
+          <w:szCs w:val="28"/>
+        </w:rPr>
+        <w:t>BMI</w:t>
+      </w:r>
+      <w:r>
+        <w:rPr>
+          <w:sz w:val="28"/>
+          <w:szCs w:val="28"/>
+        </w:rPr>
+        <w:t xml:space="preserve"> directly. That is true for a simple example like this, but imagine </w:t>
+      </w:r>
+      <w:r>
+        <w:rPr>
+          <w:sz w:val="28"/>
+          <w:szCs w:val="28"/>
+        </w:rPr>
+        <w:t xml:space="preserve">a case </w:t>
+      </w:r>
+      <w:r>
+        <w:rPr>
+          <w:sz w:val="28"/>
+          <w:szCs w:val="28"/>
+        </w:rPr>
+        <w:t>whe</w:t>
+      </w:r>
+      <w:r>
+        <w:rPr>
+          <w:sz w:val="28"/>
+          <w:szCs w:val="28"/>
+        </w:rPr>
+        <w:t>re</w:t>
+      </w:r>
+      <w:r>
+        <w:rPr>
+          <w:sz w:val="28"/>
+          <w:szCs w:val="28"/>
+        </w:rPr>
+        <w:t xml:space="preserve"> the logic </w:t>
+      </w:r>
+      <w:r>
+        <w:rPr>
+          <w:sz w:val="28"/>
+          <w:szCs w:val="28"/>
+        </w:rPr>
+        <w:t xml:space="preserve">is </w:t>
+      </w:r>
+      <w:r>
+        <w:rPr>
+          <w:sz w:val="28"/>
+          <w:szCs w:val="28"/>
+        </w:rPr>
+        <w:t>more complicated. It may then require several lines of code to express the logic in C# code, and it would both be tedious and error-prone to have to write out that collection of statements over and over in the code. Also imagine if you suddenly found an error in your logic! If you had repeated the code over and over in your appli</w:t>
       </w:r>
       <w:r>
         <w:rPr>
@@ -12555,7 +13289,15 @@
           <w:sz w:val="28"/>
           <w:szCs w:val="28"/>
         </w:rPr>
-        <w:t>CalculateAverage</w:t>
+        <w:t>Calculate</w:t>
+      </w:r>
+      <w:r>
+        <w:rPr>
+          <w:b/>
+          <w:sz w:val="28"/>
+          <w:szCs w:val="28"/>
+        </w:rPr>
+        <w:t>BMI</w:t>
       </w:r>
       <w:r>
         <w:rPr>
@@ -12578,7 +13320,15 @@
           <w:sz w:val="28"/>
           <w:szCs w:val="28"/>
         </w:rPr>
-        <w:t>CalculateAverage</w:t>
+        <w:t>Calculate</w:t>
+      </w:r>
+      <w:r>
+        <w:rPr>
+          <w:b/>
+          <w:sz w:val="28"/>
+          <w:szCs w:val="28"/>
+        </w:rPr>
+        <w:t>BMI</w:t>
       </w:r>
       <w:r>
         <w:rPr>
@@ -12587,22 +13337,6 @@
         </w:rPr>
         <w:t>, and they may in turn be called by other functions at even higher levels, and so on. This allows you to break down very complex logic – maybe requiring thousands of statements – into manageable parts.</w:t>
       </w:r>
-    </w:p>
-    <w:p>
-      <w:pPr>
-        <w:rPr>
-          <w:sz w:val="28"/>
-          <w:szCs w:val="28"/>
-        </w:rPr>
-      </w:pPr>
-    </w:p>
-    <w:p>
-      <w:pPr>
-        <w:rPr>
-          <w:sz w:val="28"/>
-          <w:szCs w:val="28"/>
-        </w:rPr>
-      </w:pPr>
       <w:bookmarkStart w:id="16" w:name="Pre-OO_programming"/>
       <w:bookmarkEnd w:id="16"/>
       <w:r>
@@ -12623,7 +13357,7 @@
         </w:rPr>
       </w:pPr>
       <w:bookmarkStart w:id="17" w:name="_Toc510548830"/>
-      <w:bookmarkStart w:id="18" w:name="_Toc517260491"/>
+      <w:bookmarkStart w:id="18" w:name="_Toc111979479"/>
       <w:r>
         <w:lastRenderedPageBreak/>
         <w:t>Pre-OO programming</w:t>
@@ -12935,7 +13669,21 @@
           <w:sz w:val="28"/>
           <w:szCs w:val="28"/>
         </w:rPr>
-        <w:t xml:space="preserve">a “student” or “employee” in a system for school management. It was realised that such “concepts” were in a sense </w:t>
+        <w:t xml:space="preserve">a “student” or “employee” in a system for school management. It was </w:t>
+      </w:r>
+      <w:r>
+        <w:rPr>
+          <w:sz w:val="28"/>
+          <w:szCs w:val="28"/>
+        </w:rPr>
+        <w:t>realized</w:t>
+      </w:r>
+      <w:r>
+        <w:rPr>
+          <w:sz w:val="28"/>
+          <w:szCs w:val="28"/>
+        </w:rPr>
+        <w:t xml:space="preserve"> that such “concepts” were in a sense </w:t>
       </w:r>
       <w:r>
         <w:rPr>
@@ -13039,7 +13787,7 @@
         <w:pStyle w:val="Overskrift1"/>
         <w:ind w:left="0"/>
       </w:pPr>
-      <w:bookmarkStart w:id="19" w:name="_Toc517260492"/>
+      <w:bookmarkStart w:id="19" w:name="_Toc111979480"/>
       <w:r>
         <w:lastRenderedPageBreak/>
         <w:t>Exercises</w:t>
@@ -13137,7 +13885,7 @@
               </w:rPr>
             </w:pPr>
             <w:bookmarkStart w:id="20" w:name="_Toc510676360"/>
-            <w:bookmarkStart w:id="21" w:name="_Toc517260493"/>
+            <w:bookmarkStart w:id="21" w:name="_Toc111979481"/>
             <w:r>
               <w:rPr>
                 <w:lang w:eastAsia="da-DK"/>
@@ -14126,7 +14874,7 @@
               </w:rPr>
             </w:pPr>
             <w:bookmarkStart w:id="22" w:name="_Toc510676361"/>
-            <w:bookmarkStart w:id="23" w:name="_Toc517260494"/>
+            <w:bookmarkStart w:id="23" w:name="_Toc111979482"/>
             <w:r>
               <w:rPr>
                 <w:lang w:eastAsia="da-DK"/>
@@ -15557,7 +16305,7 @@
               </w:rPr>
             </w:pPr>
             <w:bookmarkStart w:id="24" w:name="_Toc510676362"/>
-            <w:bookmarkStart w:id="25" w:name="_Toc517260495"/>
+            <w:bookmarkStart w:id="25" w:name="_Toc111979483"/>
             <w:r>
               <w:rPr>
                 <w:lang w:eastAsia="da-DK"/>
@@ -17707,7 +18455,7 @@
               </w:rPr>
             </w:pPr>
             <w:bookmarkStart w:id="26" w:name="_Toc510676363"/>
-            <w:bookmarkStart w:id="27" w:name="_Toc517260496"/>
+            <w:bookmarkStart w:id="27" w:name="_Toc111979484"/>
             <w:r>
               <w:rPr>
                 <w:lang w:eastAsia="da-DK"/>
@@ -18569,6 +19317,25 @@
       </w:r>
       <w:r>
         <w:t>https://martinfowler.com/books/refactoring.html</w:t>
+      </w:r>
+    </w:p>
+  </w:footnote>
+  <w:footnote w:id="3">
+    <w:p>
+      <w:pPr>
+        <w:pStyle w:val="Fodnotetekst"/>
+      </w:pPr>
+      <w:r>
+        <w:rPr>
+          <w:rStyle w:val="Fodnotehenvisning"/>
+        </w:rPr>
+        <w:footnoteRef/>
+      </w:r>
+      <w:r>
+        <w:t xml:space="preserve"> </w:t>
+      </w:r>
+      <w:r>
+        <w:t>https://en.wikipedia.org/wiki/Body_mass_index</w:t>
       </w:r>
     </w:p>
   </w:footnote>

</xml_diff>

<commit_message>
Minor changes to several items
Fixing of spelling errors, etc. in several items
</commit_message>
<xml_diff>
--- a/Chap/Prog01/Prog01.docx
+++ b/Chap/Prog01/Prog01.docx
@@ -1429,6 +1429,14 @@
     </w:p>
     <w:p>
       <w:pPr>
+        <w:rPr>
+          <w:sz w:val="28"/>
+          <w:szCs w:val="28"/>
+        </w:rPr>
+      </w:pPr>
+    </w:p>
+    <w:p>
+      <w:pPr>
         <w:pStyle w:val="Listeafsnit"/>
         <w:numPr>
           <w:ilvl w:val="0"/>
@@ -1552,6 +1560,14 @@
     </w:p>
     <w:p>
       <w:pPr>
+        <w:rPr>
+          <w:sz w:val="28"/>
+          <w:szCs w:val="28"/>
+        </w:rPr>
+      </w:pPr>
+    </w:p>
+    <w:p>
+      <w:pPr>
         <w:pStyle w:val="Listeafsnit"/>
         <w:numPr>
           <w:ilvl w:val="0"/>
@@ -1567,7 +1583,22 @@
           <w:sz w:val="28"/>
           <w:szCs w:val="28"/>
         </w:rPr>
-        <w:t>Data representation, using suitable data structures</w:t>
+        <w:t xml:space="preserve">Data </w:t>
+      </w:r>
+      <w:r>
+        <w:rPr>
+          <w:sz w:val="28"/>
+          <w:szCs w:val="28"/>
+          <w:u w:val="single"/>
+        </w:rPr>
+        <w:t>representation</w:t>
+      </w:r>
+      <w:r>
+        <w:rPr>
+          <w:sz w:val="28"/>
+          <w:szCs w:val="28"/>
+        </w:rPr>
+        <w:t>, using suitable data structures</w:t>
       </w:r>
     </w:p>
     <w:p>
@@ -1587,7 +1618,22 @@
           <w:sz w:val="28"/>
           <w:szCs w:val="28"/>
         </w:rPr>
-        <w:t>Data processing, using suitable algorithms (sequences of statements)</w:t>
+        <w:t xml:space="preserve">Data </w:t>
+      </w:r>
+      <w:r>
+        <w:rPr>
+          <w:sz w:val="28"/>
+          <w:szCs w:val="28"/>
+          <w:u w:val="single"/>
+        </w:rPr>
+        <w:t>processing</w:t>
+      </w:r>
+      <w:r>
+        <w:rPr>
+          <w:sz w:val="28"/>
+          <w:szCs w:val="28"/>
+        </w:rPr>
+        <w:t>, using suitable algorithms (sequences of statements)</w:t>
       </w:r>
     </w:p>
     <w:p>
@@ -1895,7 +1941,21 @@
           <w:sz w:val="28"/>
           <w:szCs w:val="28"/>
         </w:rPr>
-        <w:t xml:space="preserve">. We very rarely work at a finer level than the byte-level. As you may know, a modern PC will usually have between 4 and </w:t>
+        <w:t xml:space="preserve">. We very rarely work at a finer level than the byte-level. As you may know, a modern PC will usually have between </w:t>
+      </w:r>
+      <w:r>
+        <w:rPr>
+          <w:sz w:val="28"/>
+          <w:szCs w:val="28"/>
+        </w:rPr>
+        <w:t>8</w:t>
+      </w:r>
+      <w:r>
+        <w:rPr>
+          <w:sz w:val="28"/>
+          <w:szCs w:val="28"/>
+        </w:rPr>
+        <w:t xml:space="preserve"> and </w:t>
       </w:r>
       <w:r>
         <w:rPr>
@@ -2365,7 +2425,35 @@
           <w:szCs w:val="28"/>
         </w:rPr>
         <w:softHyphen/>
-        <w:t>able; we only present a few here, but feel free to look for additional information about other such types else</w:t>
+        <w:t xml:space="preserve">able; we only present a few </w:t>
+      </w:r>
+      <w:r>
+        <w:rPr>
+          <w:sz w:val="28"/>
+          <w:szCs w:val="28"/>
+        </w:rPr>
+        <w:t xml:space="preserve">of them </w:t>
+      </w:r>
+      <w:r>
+        <w:rPr>
+          <w:sz w:val="28"/>
+          <w:szCs w:val="28"/>
+        </w:rPr>
+        <w:t>here, but feel free to look for additional informa</w:t>
+      </w:r>
+      <w:r>
+        <w:rPr>
+          <w:sz w:val="28"/>
+          <w:szCs w:val="28"/>
+        </w:rPr>
+        <w:softHyphen/>
+      </w:r>
+      <w:r>
+        <w:rPr>
+          <w:sz w:val="28"/>
+          <w:szCs w:val="28"/>
+        </w:rPr>
+        <w:t>tion about other such types else</w:t>
       </w:r>
       <w:r>
         <w:rPr>
@@ -2935,7 +3023,21 @@
           <w:sz w:val="28"/>
           <w:szCs w:val="28"/>
         </w:rPr>
-        <w:t xml:space="preserve">A variable in C# - and programming languages in general – is just a piece of memory that we define as containing data of a certain type. We can then store and </w:t>
+        <w:t xml:space="preserve">A variable in C# - and programming languages in general – is just </w:t>
+      </w:r>
+      <w:r>
+        <w:rPr>
+          <w:sz w:val="28"/>
+          <w:szCs w:val="28"/>
+        </w:rPr>
+        <w:t>an area</w:t>
+      </w:r>
+      <w:r>
+        <w:rPr>
+          <w:sz w:val="28"/>
+          <w:szCs w:val="28"/>
+        </w:rPr>
+        <w:t xml:space="preserve"> of memory that we define as containing data of a certain type. We can then store and </w:t>
       </w:r>
       <w:r>
         <w:rPr>
@@ -2950,7 +3052,56 @@
           <w:sz w:val="28"/>
           <w:szCs w:val="28"/>
         </w:rPr>
-        <w:t xml:space="preserve"> the actual data as we wish, hence the term “variable”. The data in a variable will thus be located at a specific address in memory. However, instead of having to refer to that address directly, we assign a </w:t>
+        <w:t xml:space="preserve"> the actual data as we wish, hence the term “variable”. The data in a variable will thus be located at a specific address in memory. However, instead </w:t>
+      </w:r>
+      <w:r>
+        <w:rPr>
+          <w:sz w:val="28"/>
+          <w:szCs w:val="28"/>
+        </w:rPr>
+        <w:t xml:space="preserve">of </w:t>
+      </w:r>
+      <w:r>
+        <w:rPr>
+          <w:sz w:val="28"/>
+          <w:szCs w:val="28"/>
+        </w:rPr>
+        <w:t>refer</w:t>
+      </w:r>
+      <w:r>
+        <w:rPr>
+          <w:sz w:val="28"/>
+          <w:szCs w:val="28"/>
+        </w:rPr>
+        <w:t>ring</w:t>
+      </w:r>
+      <w:r>
+        <w:rPr>
+          <w:sz w:val="28"/>
+          <w:szCs w:val="28"/>
+        </w:rPr>
+        <w:t xml:space="preserve"> </w:t>
+      </w:r>
+      <w:r>
+        <w:rPr>
+          <w:sz w:val="28"/>
+          <w:szCs w:val="28"/>
+        </w:rPr>
+        <w:t>directly</w:t>
+      </w:r>
+      <w:r>
+        <w:rPr>
+          <w:sz w:val="28"/>
+          <w:szCs w:val="28"/>
+        </w:rPr>
+        <w:t xml:space="preserve"> </w:t>
+      </w:r>
+      <w:r>
+        <w:rPr>
+          <w:sz w:val="28"/>
+          <w:szCs w:val="28"/>
+        </w:rPr>
+        <w:t xml:space="preserve">to that address, we assign a </w:t>
       </w:r>
       <w:r>
         <w:rPr>
@@ -3169,7 +3320,21 @@
           <w:sz w:val="28"/>
           <w:szCs w:val="28"/>
         </w:rPr>
-        <w:t xml:space="preserve">, where we reserve some memory in the computer, with the intention of storing data of the type </w:t>
+        <w:t xml:space="preserve">, where we reserve </w:t>
+      </w:r>
+      <w:r>
+        <w:rPr>
+          <w:sz w:val="28"/>
+          <w:szCs w:val="28"/>
+        </w:rPr>
+        <w:t xml:space="preserve">an area of </w:t>
+      </w:r>
+      <w:r>
+        <w:rPr>
+          <w:sz w:val="28"/>
+          <w:szCs w:val="28"/>
+        </w:rPr>
+        <w:t xml:space="preserve">memory in the computer, with the intention of storing data of the type </w:t>
       </w:r>
       <w:r>
         <w:rPr>
@@ -3184,7 +3349,21 @@
           <w:sz w:val="28"/>
           <w:szCs w:val="28"/>
         </w:rPr>
-        <w:t xml:space="preserve"> in it. At this point, there is strictly speaking not any data in the variable yet (in practice, C# will set the value to zero initially). The next line – which is known as an </w:t>
+        <w:t xml:space="preserve"> in </w:t>
+      </w:r>
+      <w:r>
+        <w:rPr>
+          <w:sz w:val="28"/>
+          <w:szCs w:val="28"/>
+        </w:rPr>
+        <w:t>that area</w:t>
+      </w:r>
+      <w:r>
+        <w:rPr>
+          <w:sz w:val="28"/>
+          <w:szCs w:val="28"/>
+        </w:rPr>
+        <w:t xml:space="preserve">. At this point, there is strictly speaking not any data in the variable yet (in practice, C# will set the value to zero initially). The next line – which is known as an </w:t>
       </w:r>
       <w:r>
         <w:rPr>
@@ -3192,7 +3371,23 @@
           <w:szCs w:val="28"/>
           <w:u w:val="single"/>
         </w:rPr>
-        <w:t>assignment statement</w:t>
+        <w:t>assign</w:t>
+      </w:r>
+      <w:r>
+        <w:rPr>
+          <w:sz w:val="28"/>
+          <w:szCs w:val="28"/>
+          <w:u w:val="single"/>
+        </w:rPr>
+        <w:softHyphen/>
+      </w:r>
+      <w:r>
+        <w:rPr>
+          <w:sz w:val="28"/>
+          <w:szCs w:val="28"/>
+          <w:u w:val="single"/>
+        </w:rPr>
+        <w:t>ment statement</w:t>
       </w:r>
       <w:r>
         <w:rPr>
@@ -4500,7 +4695,21 @@
           <w:sz w:val="28"/>
           <w:szCs w:val="28"/>
         </w:rPr>
-        <w:t>The result is NOT 1.75 as you might expect, but 1. When doing arithmetic with inte</w:t>
+        <w:t>The result is NOT 1</w:t>
+      </w:r>
+      <w:r>
+        <w:rPr>
+          <w:sz w:val="28"/>
+          <w:szCs w:val="28"/>
+        </w:rPr>
+        <w:t>.</w:t>
+      </w:r>
+      <w:r>
+        <w:rPr>
+          <w:sz w:val="28"/>
+          <w:szCs w:val="28"/>
+        </w:rPr>
+        <w:t>75 as you might expect, but 1. When doing arithmetic with inte</w:t>
       </w:r>
       <w:r>
         <w:rPr>
@@ -4872,7 +5081,42 @@
           <w:sz w:val="28"/>
           <w:szCs w:val="28"/>
         </w:rPr>
-        <w:t>to increase readability, even if they are not strictly necessary.</w:t>
+        <w:t xml:space="preserve">to increase readability, even if </w:t>
+      </w:r>
+      <w:r>
+        <w:rPr>
+          <w:sz w:val="28"/>
+          <w:szCs w:val="28"/>
+        </w:rPr>
+        <w:t>parentheses</w:t>
+      </w:r>
+      <w:r>
+        <w:rPr>
+          <w:sz w:val="28"/>
+          <w:szCs w:val="28"/>
+        </w:rPr>
+        <w:t xml:space="preserve"> </w:t>
+      </w:r>
+      <w:r>
+        <w:rPr>
+          <w:sz w:val="28"/>
+          <w:szCs w:val="28"/>
+        </w:rPr>
+        <w:t xml:space="preserve">are not strictly </w:t>
+      </w:r>
+      <w:r>
+        <w:rPr>
+          <w:sz w:val="28"/>
+          <w:szCs w:val="28"/>
+        </w:rPr>
+        <w:t>required</w:t>
+      </w:r>
+      <w:r>
+        <w:rPr>
+          <w:sz w:val="28"/>
+          <w:szCs w:val="28"/>
+        </w:rPr>
+        <w:t>.</w:t>
       </w:r>
     </w:p>
     <w:p>
@@ -6805,7 +7049,39 @@
           <w:sz w:val="28"/>
           <w:szCs w:val="28"/>
         </w:rPr>
-        <w:t xml:space="preserve"> gets printed. Well, that is partly true. The “ and “ symbol on either side of the highlighted area are used to delimit a </w:t>
+        <w:t xml:space="preserve"> gets printed. Well, that is partly true. The </w:t>
+      </w:r>
+      <w:r>
+        <w:rPr>
+          <w:b/>
+          <w:bCs/>
+          <w:sz w:val="28"/>
+          <w:szCs w:val="28"/>
+        </w:rPr>
+        <w:t>“</w:t>
+      </w:r>
+      <w:r>
+        <w:rPr>
+          <w:sz w:val="28"/>
+          <w:szCs w:val="28"/>
+        </w:rPr>
+        <w:t xml:space="preserve"> and </w:t>
+      </w:r>
+      <w:r>
+        <w:rPr>
+          <w:b/>
+          <w:bCs/>
+          <w:sz w:val="28"/>
+          <w:szCs w:val="28"/>
+        </w:rPr>
+        <w:t>“</w:t>
+      </w:r>
+      <w:r>
+        <w:rPr>
+          <w:sz w:val="28"/>
+          <w:szCs w:val="28"/>
+        </w:rPr>
+        <w:t xml:space="preserve"> symbol on either side of the highlighted area are used to delimit a </w:t>
       </w:r>
       <w:r>
         <w:rPr>
@@ -8310,7 +8586,21 @@
           <w:sz w:val="28"/>
           <w:szCs w:val="28"/>
         </w:rPr>
-        <w:t xml:space="preserve"> This should be understood as: </w:t>
+        <w:t xml:space="preserve"> This should be understood as</w:t>
+      </w:r>
+      <w:r>
+        <w:rPr>
+          <w:sz w:val="28"/>
+          <w:szCs w:val="28"/>
+        </w:rPr>
+        <w:t xml:space="preserve"> follows</w:t>
+      </w:r>
+      <w:r>
+        <w:rPr>
+          <w:sz w:val="28"/>
+          <w:szCs w:val="28"/>
+        </w:rPr>
+        <w:t xml:space="preserve">: </w:t>
       </w:r>
       <w:r>
         <w:rPr>
@@ -8477,7 +8767,21 @@
           <w:sz w:val="28"/>
           <w:szCs w:val="28"/>
         </w:rPr>
-        <w:t xml:space="preserve">is replaced with “23”, producing the string above. </w:t>
+        <w:t xml:space="preserve">is replaced with “23”, </w:t>
+      </w:r>
+      <w:r>
+        <w:rPr>
+          <w:sz w:val="28"/>
+          <w:szCs w:val="28"/>
+        </w:rPr>
+        <w:t xml:space="preserve">in total </w:t>
+      </w:r>
+      <w:r>
+        <w:rPr>
+          <w:sz w:val="28"/>
+          <w:szCs w:val="28"/>
+        </w:rPr>
+        <w:t xml:space="preserve">producing the string above. </w:t>
       </w:r>
       <w:r>
         <w:rPr>
@@ -9897,7 +10201,21 @@
           <w:sz w:val="28"/>
           <w:szCs w:val="28"/>
         </w:rPr>
-        <w:t xml:space="preserve">What if we want to check if a value falls within a certain </w:t>
+        <w:t xml:space="preserve">What if we want to check if a value falls within a </w:t>
+      </w:r>
+      <w:r>
+        <w:rPr>
+          <w:sz w:val="28"/>
+          <w:szCs w:val="28"/>
+        </w:rPr>
+        <w:t>given</w:t>
+      </w:r>
+      <w:r>
+        <w:rPr>
+          <w:sz w:val="28"/>
+          <w:szCs w:val="28"/>
+        </w:rPr>
+        <w:t xml:space="preserve"> </w:t>
       </w:r>
       <w:r>
         <w:rPr>

</xml_diff>

<commit_message>
Minor updates to Prog01
Added a few extra steps to Pro.1.3 exercise.
Very minor updates to Logic-PPT.
</commit_message>
<xml_diff>
--- a/Chap/Prog01/Prog01.docx
+++ b/Chap/Prog01/Prog01.docx
@@ -3087,14 +3087,7 @@
           <w:sz w:val="28"/>
           <w:szCs w:val="28"/>
         </w:rPr>
-        <w:t>directly</w:t>
-      </w:r>
-      <w:r>
-        <w:rPr>
-          <w:sz w:val="28"/>
-          <w:szCs w:val="28"/>
-        </w:rPr>
-        <w:t xml:space="preserve"> </w:t>
+        <w:t xml:space="preserve">directly </w:t>
       </w:r>
       <w:r>
         <w:rPr>
@@ -17231,6 +17224,16 @@
                 <w:lang w:eastAsia="da-DK"/>
               </w:rPr>
             </w:pPr>
+            <w:r>
+              <w:rPr>
+                <w:rFonts w:ascii="Calibri" w:eastAsia="Times New Roman" w:hAnsi="Calibri" w:cs="Times New Roman"/>
+                <w:color w:val="C00000"/>
+                <w:sz w:val="24"/>
+                <w:szCs w:val="24"/>
+                <w:lang w:eastAsia="da-DK"/>
+              </w:rPr>
+              <w:t xml:space="preserve">[HARD] </w:t>
+            </w:r>
             <w:r>
               <w:rPr>
                 <w:rFonts w:ascii="Calibri" w:eastAsia="Times New Roman" w:hAnsi="Calibri" w:cs="Times New Roman"/>
@@ -19474,6 +19477,246 @@
           <w:p>
             <w:pPr>
               <w:widowControl/>
+              <w:numPr>
+                <w:ilvl w:val="0"/>
+                <w:numId w:val="153"/>
+              </w:numPr>
+              <w:rPr>
+                <w:rFonts w:ascii="Calibri" w:eastAsia="Times New Roman" w:hAnsi="Calibri" w:cs="Times New Roman"/>
+                <w:color w:val="FF0000"/>
+                <w:sz w:val="28"/>
+                <w:szCs w:val="24"/>
+                <w:lang w:eastAsia="da-DK"/>
+              </w:rPr>
+            </w:pPr>
+            <w:r>
+              <w:rPr>
+                <w:rFonts w:ascii="Calibri" w:eastAsia="Times New Roman" w:hAnsi="Calibri" w:cs="Times New Roman"/>
+                <w:color w:val="FF0000"/>
+                <w:sz w:val="24"/>
+                <w:szCs w:val="24"/>
+                <w:lang w:eastAsia="da-DK"/>
+              </w:rPr>
+              <w:t xml:space="preserve">[HARD] Try to define a function which can calculate the length of the </w:t>
+            </w:r>
+            <w:r>
+              <w:rPr>
+                <w:rFonts w:ascii="Calibri" w:eastAsia="Times New Roman" w:hAnsi="Calibri" w:cs="Times New Roman"/>
+                <w:b/>
+                <w:bCs/>
+                <w:color w:val="FF0000"/>
+                <w:sz w:val="24"/>
+                <w:szCs w:val="24"/>
+                <w:lang w:eastAsia="da-DK"/>
+              </w:rPr>
+              <w:t>peri</w:t>
+            </w:r>
+            <w:r>
+              <w:rPr>
+                <w:rFonts w:ascii="Calibri" w:eastAsia="Times New Roman" w:hAnsi="Calibri" w:cs="Times New Roman"/>
+                <w:b/>
+                <w:bCs/>
+                <w:color w:val="FF0000"/>
+                <w:sz w:val="24"/>
+                <w:szCs w:val="24"/>
+                <w:lang w:eastAsia="da-DK"/>
+              </w:rPr>
+              <w:softHyphen/>
+              <w:t>meter</w:t>
+            </w:r>
+            <w:r>
+              <w:rPr>
+                <w:rFonts w:ascii="Calibri" w:eastAsia="Times New Roman" w:hAnsi="Calibri" w:cs="Times New Roman"/>
+                <w:color w:val="FF0000"/>
+                <w:sz w:val="24"/>
+                <w:szCs w:val="24"/>
+                <w:lang w:eastAsia="da-DK"/>
+              </w:rPr>
+              <w:t xml:space="preserve"> of a </w:t>
+            </w:r>
+            <w:r>
+              <w:rPr>
+                <w:rFonts w:ascii="Calibri" w:eastAsia="Times New Roman" w:hAnsi="Calibri" w:cs="Times New Roman"/>
+                <w:i/>
+                <w:iCs/>
+                <w:color w:val="FF0000"/>
+                <w:sz w:val="24"/>
+                <w:szCs w:val="24"/>
+                <w:lang w:eastAsia="da-DK"/>
+              </w:rPr>
+              <w:t>pentagon</w:t>
+            </w:r>
+            <w:r>
+              <w:rPr>
+                <w:rFonts w:ascii="Calibri" w:eastAsia="Times New Roman" w:hAnsi="Calibri" w:cs="Times New Roman"/>
+                <w:color w:val="FF0000"/>
+                <w:sz w:val="24"/>
+                <w:szCs w:val="24"/>
+                <w:lang w:eastAsia="da-DK"/>
+              </w:rPr>
+              <w:t xml:space="preserve"> (given as five (x,y) values). Consider if it might be a good idea to define a </w:t>
+            </w:r>
+            <w:r>
+              <w:rPr>
+                <w:rFonts w:ascii="Calibri" w:eastAsia="Times New Roman" w:hAnsi="Calibri" w:cs="Times New Roman"/>
+                <w:color w:val="FF0000"/>
+                <w:sz w:val="24"/>
+                <w:szCs w:val="24"/>
+                <w:lang w:eastAsia="da-DK"/>
+              </w:rPr>
+              <w:t xml:space="preserve">helper </w:t>
+            </w:r>
+            <w:r>
+              <w:rPr>
+                <w:rFonts w:ascii="Calibri" w:eastAsia="Times New Roman" w:hAnsi="Calibri" w:cs="Times New Roman"/>
+                <w:color w:val="FF0000"/>
+                <w:sz w:val="24"/>
+                <w:szCs w:val="24"/>
+                <w:lang w:eastAsia="da-DK"/>
+              </w:rPr>
+              <w:t>function which calculates the length of a single side.</w:t>
+            </w:r>
+          </w:p>
+          <w:p>
+            <w:pPr>
+              <w:widowControl/>
+              <w:numPr>
+                <w:ilvl w:val="0"/>
+                <w:numId w:val="153"/>
+              </w:numPr>
+              <w:rPr>
+                <w:rFonts w:ascii="Calibri" w:eastAsia="Times New Roman" w:hAnsi="Calibri" w:cs="Times New Roman"/>
+                <w:color w:val="FF0000"/>
+                <w:sz w:val="24"/>
+                <w:szCs w:val="24"/>
+                <w:lang w:eastAsia="da-DK"/>
+              </w:rPr>
+            </w:pPr>
+            <w:r>
+              <w:rPr>
+                <w:rFonts w:ascii="Calibri" w:eastAsia="Times New Roman" w:hAnsi="Calibri" w:cs="Times New Roman"/>
+                <w:color w:val="FF0000"/>
+                <w:sz w:val="24"/>
+                <w:szCs w:val="24"/>
+                <w:lang w:eastAsia="da-DK"/>
+              </w:rPr>
+              <w:t xml:space="preserve">[VERY HARD] Try to define a function which can calculate the perimeter for </w:t>
+            </w:r>
+            <w:r>
+              <w:rPr>
+                <w:rFonts w:ascii="Calibri" w:eastAsia="Times New Roman" w:hAnsi="Calibri" w:cs="Times New Roman"/>
+                <w:color w:val="FF0000"/>
+                <w:sz w:val="24"/>
+                <w:szCs w:val="24"/>
+                <w:u w:val="single"/>
+                <w:lang w:eastAsia="da-DK"/>
+              </w:rPr>
+              <w:t>any</w:t>
+            </w:r>
+            <w:r>
+              <w:rPr>
+                <w:rFonts w:ascii="Calibri" w:eastAsia="Times New Roman" w:hAnsi="Calibri" w:cs="Times New Roman"/>
+                <w:color w:val="FF0000"/>
+                <w:sz w:val="24"/>
+                <w:szCs w:val="24"/>
+                <w:lang w:eastAsia="da-DK"/>
+              </w:rPr>
+              <w:t xml:space="preserve"> polygon</w:t>
+            </w:r>
+            <w:r>
+              <w:rPr>
+                <w:rFonts w:ascii="Calibri" w:eastAsia="Times New Roman" w:hAnsi="Calibri" w:cs="Times New Roman"/>
+                <w:color w:val="FF0000"/>
+                <w:sz w:val="24"/>
+                <w:szCs w:val="24"/>
+                <w:lang w:eastAsia="da-DK"/>
+              </w:rPr>
+              <w:t xml:space="preserve"> (given as two sets of x- and y-values)</w:t>
+            </w:r>
+            <w:r>
+              <w:rPr>
+                <w:rFonts w:ascii="Calibri" w:eastAsia="Times New Roman" w:hAnsi="Calibri" w:cs="Times New Roman"/>
+                <w:color w:val="FF0000"/>
+                <w:sz w:val="24"/>
+                <w:szCs w:val="24"/>
+                <w:lang w:eastAsia="da-DK"/>
+              </w:rPr>
+              <w:t>. This will involve seve</w:t>
+            </w:r>
+            <w:r>
+              <w:rPr>
+                <w:rFonts w:ascii="Calibri" w:eastAsia="Times New Roman" w:hAnsi="Calibri" w:cs="Times New Roman"/>
+                <w:color w:val="FF0000"/>
+                <w:sz w:val="24"/>
+                <w:szCs w:val="24"/>
+                <w:lang w:eastAsia="da-DK"/>
+              </w:rPr>
+              <w:softHyphen/>
+            </w:r>
+            <w:r>
+              <w:rPr>
+                <w:rFonts w:ascii="Calibri" w:eastAsia="Times New Roman" w:hAnsi="Calibri" w:cs="Times New Roman"/>
+                <w:color w:val="FF0000"/>
+                <w:sz w:val="24"/>
+                <w:szCs w:val="24"/>
+                <w:lang w:eastAsia="da-DK"/>
+              </w:rPr>
+              <w:t xml:space="preserve">ral concepts we </w:t>
+            </w:r>
+            <w:r>
+              <w:rPr>
+                <w:rFonts w:ascii="Calibri" w:eastAsia="Times New Roman" w:hAnsi="Calibri" w:cs="Times New Roman"/>
+                <w:color w:val="FF0000"/>
+                <w:sz w:val="24"/>
+                <w:szCs w:val="24"/>
+                <w:lang w:eastAsia="da-DK"/>
+              </w:rPr>
+              <w:t xml:space="preserve">haven’t </w:t>
+            </w:r>
+            <w:r>
+              <w:rPr>
+                <w:rFonts w:ascii="Calibri" w:eastAsia="Times New Roman" w:hAnsi="Calibri" w:cs="Times New Roman"/>
+                <w:color w:val="FF0000"/>
+                <w:sz w:val="24"/>
+                <w:szCs w:val="24"/>
+                <w:lang w:eastAsia="da-DK"/>
+              </w:rPr>
+              <w:t>discussed yet, like Lists and repetition state</w:t>
+            </w:r>
+            <w:r>
+              <w:rPr>
+                <w:rFonts w:ascii="Calibri" w:eastAsia="Times New Roman" w:hAnsi="Calibri" w:cs="Times New Roman"/>
+                <w:color w:val="FF0000"/>
+                <w:sz w:val="24"/>
+                <w:szCs w:val="24"/>
+                <w:lang w:eastAsia="da-DK"/>
+              </w:rPr>
+              <w:softHyphen/>
+            </w:r>
+            <w:r>
+              <w:rPr>
+                <w:rFonts w:ascii="Calibri" w:eastAsia="Times New Roman" w:hAnsi="Calibri" w:cs="Times New Roman"/>
+                <w:color w:val="FF0000"/>
+                <w:sz w:val="24"/>
+                <w:szCs w:val="24"/>
+                <w:lang w:eastAsia="da-DK"/>
+              </w:rPr>
+              <w:t>ments, so be prepared to do some research here</w:t>
+            </w:r>
+            <w:r>
+              <w:rPr>
+                <w:rFonts w:ascii="Calibri" w:eastAsia="Times New Roman" w:hAnsi="Calibri" w:cs="Times New Roman"/>
+                <w:color w:val="FF0000"/>
+                <w:sz w:val="24"/>
+                <w:szCs w:val="24"/>
+                <w:lang w:eastAsia="da-DK"/>
+              </w:rPr>
+              <w:t>…</w:t>
+            </w:r>
+          </w:p>
+          <w:p>
+            <w:pPr>
+              <w:widowControl/>
               <w:ind w:left="720"/>
               <w:rPr>
                 <w:rFonts w:ascii="Calibri" w:eastAsia="Times New Roman" w:hAnsi="Calibri" w:cs="Times New Roman"/>
@@ -19489,18 +19732,6 @@
     </w:tbl>
     <w:p>
       <w:pPr>
-        <w:widowControl/>
-        <w:rPr>
-          <w:rFonts w:ascii="Calibri" w:eastAsia="Times New Roman" w:hAnsi="Calibri" w:cs="Times New Roman"/>
-          <w:color w:val="00000A"/>
-          <w:sz w:val="28"/>
-          <w:szCs w:val="24"/>
-          <w:lang w:eastAsia="da-DK"/>
-        </w:rPr>
-      </w:pPr>
-    </w:p>
-    <w:p>
-      <w:pPr>
         <w:pStyle w:val="Brdtekst"/>
         <w:ind w:left="0"/>
       </w:pPr>
@@ -19508,6 +19739,7 @@
     <w:p>
       <w:pPr>
         <w:pStyle w:val="Brdtekst"/>
+        <w:ind w:left="0"/>
       </w:pPr>
     </w:p>
     <w:sectPr>

</xml_diff>